<commit_message>
SOAP UI export Project file
</commit_message>
<xml_diff>
--- a/SpringDemoGradleProject/Help Setup Doc.docx
+++ b/SpringDemoGradleProject/Help Setup Doc.docx
@@ -585,6 +585,23 @@
     <w:p>
       <w:r>
         <w:lastRenderedPageBreak/>
+        <w:t xml:space="preserve"> Or &lt;&lt;GIT location download&gt;&gt;/</w:t>
+      </w:r>
+      <w:r>
+        <w:t>\SpringDemoGradleProject</w:t>
+      </w:r>
+      <w:r>
+        <w:t>/</w:t>
+      </w:r>
+      <w:r>
+        <w:t>SpringDemoGradleProject-0.0.1-SNAPSHOT</w:t>
+      </w:r>
+      <w:r>
+        <w:t>.war</w:t>
+      </w:r>
+    </w:p>
+    <w:p>
+      <w:r>
         <w:t xml:space="preserve">3) Deploy the WAR file into TOMCAT server </w:t>
       </w:r>
       <w:proofErr w:type="gramStart"/>
@@ -881,6 +898,7 @@
     </w:p>
     <w:p>
       <w:r>
+        <w:lastRenderedPageBreak/>
         <w:t xml:space="preserve">2.5)  Test using </w:t>
       </w:r>
       <w:r>

</xml_diff>